<commit_message>
Finish PMI Write TP Write whole diploma
</commit_message>
<xml_diff>
--- a/docs/Руководство оператора.docx
+++ b/docs/Руководство оператора.docx
@@ -1375,7 +1375,10 @@
         <w:t>19.505-79</w:t>
       </w:r>
       <w:r>
-        <w:t xml:space="preserve">» </w:t>
+        <w:t xml:space="preserve"> </w:t>
+      </w:r>
+      <w:r>
+        <w:t>«</w:t>
       </w:r>
       <w:r>
         <w:t>Руководство оператора</w:t>
@@ -1390,10 +1393,28 @@
         <w:t>»</w:t>
       </w:r>
       <w:r>
-        <w:t xml:space="preserve"> [</w:t>
-      </w:r>
-      <w:r>
-        <w:t>7].</w:t>
+        <w:t xml:space="preserve"> </w:t>
+      </w:r>
+      <w:r>
+        <w:fldChar w:fldCharType="begin" w:fldLock="1"/>
+      </w:r>
+      <w:r>
+        <w:instrText>ADDIN CSL_CITATION {"citationItems":[{"id":"ITEM-1","itemData":{"id":"ITEM-1","issued":{"date-parts":[["0"]]},"title":"19.505-79 «Руководство оператора. Требования к содержанию и оформлению»","type":"legislation"},"uris":["http://www.mendeley.com/documents/?uuid=339933b4-aa79-43ac-824f-602e7ff1f1a6"]}],"mendeley":{"formattedCitation":"[1]","plainTextFormattedCitation":"[1]"},"properties":{"noteIndex":0},"schema":"https://github.com/citation-style-language/schema/raw/master/csl-citation.json"}</w:instrText>
+      </w:r>
+      <w:r>
+        <w:fldChar w:fldCharType="separate"/>
+      </w:r>
+      <w:r>
+        <w:rPr>
+          <w:noProof/>
+        </w:rPr>
+        <w:t>[1]</w:t>
+      </w:r>
+      <w:r>
+        <w:fldChar w:fldCharType="end"/>
+      </w:r>
+      <w:r>
+        <w:t>.</w:t>
       </w:r>
     </w:p>
     <w:bookmarkEnd w:id="2"/>
@@ -2242,21 +2263,7 @@
                 <w:rStyle w:val="Hyperlink"/>
                 <w:noProof/>
               </w:rPr>
-              <w:t>За</w:t>
-            </w:r>
-            <w:r>
-              <w:rPr>
-                <w:rStyle w:val="Hyperlink"/>
-                <w:noProof/>
-              </w:rPr>
-              <w:t>п</w:t>
-            </w:r>
-            <w:r>
-              <w:rPr>
-                <w:rStyle w:val="Hyperlink"/>
-                <w:noProof/>
-              </w:rPr>
-              <w:t>уск</w:t>
+              <w:t>Запуск</w:t>
             </w:r>
             <w:r>
               <w:rPr>
@@ -3737,12 +3744,7 @@
     </w:p>
     <w:p>
       <w:r>
-        <w:t xml:space="preserve">После этого требуется открыть </w:t>
-      </w:r>
-      <w:bookmarkStart w:id="12" w:name="_GoBack"/>
-      <w:bookmarkEnd w:id="12"/>
-      <w:r>
-        <w:t xml:space="preserve">браузер, и в адресной строке ввести адрес </w:t>
+        <w:t xml:space="preserve">После этого требуется открыть браузер, и в адресной строке ввести адрес </w:t>
       </w:r>
       <w:r>
         <w:rPr>
@@ -3770,7 +3772,7 @@
         <w:spacing w:before="168" w:after="24"/>
         <w:ind w:left="0" w:firstLine="567"/>
       </w:pPr>
-      <w:bookmarkStart w:id="13" w:name="_Toc9406865"/>
+      <w:bookmarkStart w:id="12" w:name="_Toc9406865"/>
       <w:r>
         <w:t xml:space="preserve">Добавление </w:t>
       </w:r>
@@ -3778,7 +3780,7 @@
       <w:r>
         <w:t>мока</w:t>
       </w:r>
-      <w:bookmarkEnd w:id="13"/>
+      <w:bookmarkEnd w:id="12"/>
       <w:proofErr w:type="spellEnd"/>
       <w:r>
         <w:t xml:space="preserve"> </w:t>
@@ -4053,7 +4055,7 @@
         <w:spacing w:before="168" w:after="24"/>
         <w:ind w:left="0" w:firstLine="567"/>
       </w:pPr>
-      <w:bookmarkStart w:id="14" w:name="_Toc9406866"/>
+      <w:bookmarkStart w:id="13" w:name="_Toc9406866"/>
       <w:r>
         <w:t xml:space="preserve">Получение </w:t>
       </w:r>
@@ -4065,7 +4067,7 @@
       <w:r>
         <w:t xml:space="preserve"> на порту</w:t>
       </w:r>
-      <w:bookmarkEnd w:id="14"/>
+      <w:bookmarkEnd w:id="13"/>
     </w:p>
     <w:p>
       <w:pPr>
@@ -4277,7 +4279,7 @@
         </w:numPr>
         <w:ind w:left="0" w:firstLine="567"/>
       </w:pPr>
-      <w:bookmarkStart w:id="15" w:name="_Toc9406867"/>
+      <w:bookmarkStart w:id="14" w:name="_Toc9406867"/>
       <w:r>
         <w:t xml:space="preserve">Удаление </w:t>
       </w:r>
@@ -4285,7 +4287,7 @@
       <w:r>
         <w:t>мока</w:t>
       </w:r>
-      <w:bookmarkEnd w:id="15"/>
+      <w:bookmarkEnd w:id="14"/>
       <w:proofErr w:type="spellEnd"/>
     </w:p>
     <w:p>
@@ -4504,19 +4506,19 @@
       <w:pPr>
         <w:pStyle w:val="Heading1"/>
       </w:pPr>
-      <w:bookmarkStart w:id="16" w:name="_Toc9406868"/>
+      <w:bookmarkStart w:id="15" w:name="_Toc9406868"/>
       <w:r>
         <w:lastRenderedPageBreak/>
         <w:t>Сообщения оператору</w:t>
       </w:r>
-      <w:bookmarkEnd w:id="16"/>
+      <w:bookmarkEnd w:id="15"/>
     </w:p>
     <w:p>
       <w:pPr>
         <w:pStyle w:val="Heading2"/>
         <w:spacing w:before="168" w:after="24"/>
       </w:pPr>
-      <w:bookmarkStart w:id="17" w:name="_Toc9406869"/>
+      <w:bookmarkStart w:id="16" w:name="_Toc9406869"/>
       <w:r>
         <w:t xml:space="preserve">4.1. </w:t>
       </w:r>
@@ -4526,7 +4528,7 @@
       <w:r>
         <w:t xml:space="preserve"> сервером</w:t>
       </w:r>
-      <w:bookmarkEnd w:id="17"/>
+      <w:bookmarkEnd w:id="16"/>
     </w:p>
     <w:p>
       <w:pPr>
@@ -4537,7 +4539,7 @@
         </w:numPr>
         <w:ind w:left="567"/>
       </w:pPr>
-      <w:bookmarkStart w:id="18" w:name="_Toc9406870"/>
+      <w:bookmarkStart w:id="17" w:name="_Toc9406870"/>
       <w:r>
         <w:t xml:space="preserve">4.1.1. 404 </w:t>
       </w:r>
@@ -4556,7 +4558,7 @@
         </w:rPr>
         <w:t>Found</w:t>
       </w:r>
-      <w:bookmarkEnd w:id="18"/>
+      <w:bookmarkEnd w:id="17"/>
     </w:p>
     <w:p>
       <w:pPr>
@@ -4580,7 +4582,7 @@
         </w:numPr>
         <w:ind w:left="567"/>
       </w:pPr>
-      <w:bookmarkStart w:id="19" w:name="_Toc9406871"/>
+      <w:bookmarkStart w:id="18" w:name="_Toc9406871"/>
       <w:r>
         <w:t xml:space="preserve">4.1.2. </w:t>
       </w:r>
@@ -4614,7 +4616,7 @@
         </w:rPr>
         <w:t>xception</w:t>
       </w:r>
-      <w:bookmarkEnd w:id="19"/>
+      <w:bookmarkEnd w:id="18"/>
     </w:p>
     <w:p>
       <w:pPr>
@@ -4673,14 +4675,14 @@
       <w:pPr>
         <w:pStyle w:val="Heading1"/>
       </w:pPr>
-      <w:bookmarkStart w:id="20" w:name="_Toc451986424"/>
-      <w:bookmarkStart w:id="21" w:name="_Toc9406872"/>
+      <w:bookmarkStart w:id="19" w:name="_Toc451986424"/>
+      <w:bookmarkStart w:id="20" w:name="_Toc9406872"/>
       <w:r>
         <w:lastRenderedPageBreak/>
         <w:t>Список использованной литературы</w:t>
       </w:r>
+      <w:bookmarkEnd w:id="19"/>
       <w:bookmarkEnd w:id="20"/>
-      <w:bookmarkEnd w:id="21"/>
     </w:p>
     <w:p>
       <w:pPr>
@@ -4691,180 +4693,30 @@
         </w:numPr>
       </w:pPr>
       <w:r>
-        <w:t>ГОСТ 19.101-77 Виды программ и программных документов. //Единая система программной документации. – М.: ИПК Издательство стандартов, 2001.</w:t>
+        <w:t>ГОСТ</w:t>
+      </w:r>
+      <w:r>
+        <w:t xml:space="preserve"> </w:t>
+      </w:r>
+      <w:r>
+        <w:t>19.505-79</w:t>
+      </w:r>
+      <w:r>
+        <w:t xml:space="preserve"> </w:t>
+      </w:r>
+      <w:r>
+        <w:t>Руководство оператора</w:t>
+      </w:r>
+      <w:r>
+        <w:t>. Требования к содержанию и оформлению. //Единая система программной документации. – М.: ИПК Издательство стандартов, 2001.</w:t>
       </w:r>
     </w:p>
     <w:p>
       <w:pPr>
-        <w:pStyle w:val="ListParagraph"/>
-        <w:numPr>
-          <w:ilvl w:val="0"/>
-          <w:numId w:val="19"/>
-        </w:numPr>
-      </w:pPr>
-      <w:r>
-        <w:t>ГОСТ 19.102-77 Стадии разработки. //Единая система программной документации. – М.: ИПК Издательство стандартов, 2001.</w:t>
-      </w:r>
-    </w:p>
-    <w:p>
-      <w:pPr>
-        <w:pStyle w:val="ListParagraph"/>
-        <w:numPr>
-          <w:ilvl w:val="0"/>
-          <w:numId w:val="19"/>
-        </w:numPr>
-      </w:pPr>
-      <w:r>
-        <w:t>ГОСТ 19.103-77 Обозначения программ и программных документов. //Единая система программной документации. – М.: ИПК Издательство стандартов, 2001.</w:t>
-      </w:r>
-    </w:p>
-    <w:p>
-      <w:pPr>
-        <w:pStyle w:val="ListParagraph"/>
-        <w:numPr>
-          <w:ilvl w:val="0"/>
-          <w:numId w:val="19"/>
-        </w:numPr>
-      </w:pPr>
-      <w:r>
-        <w:t>ГОСТ 19.104-78 Основные надписи. //Единая система программной документации. – М.: ИПК Издательство стандартов, 2001.</w:t>
-      </w:r>
-    </w:p>
-    <w:p>
-      <w:pPr>
-        <w:pStyle w:val="ListParagraph"/>
-        <w:numPr>
-          <w:ilvl w:val="0"/>
-          <w:numId w:val="19"/>
-        </w:numPr>
-      </w:pPr>
-      <w:r>
-        <w:t>ГОСТ 19.105-78 Общие требования к программным документам. //Единая система программной документации. – М.: ИПК Издательство стандартов, 2001.</w:t>
-      </w:r>
-    </w:p>
-    <w:p>
-      <w:pPr>
-        <w:pStyle w:val="ListParagraph"/>
-        <w:numPr>
-          <w:ilvl w:val="0"/>
-          <w:numId w:val="19"/>
-        </w:numPr>
-      </w:pPr>
-      <w:r>
-        <w:t>ГОСТ 19.106-78 Требования к программным документам, выполненным печатным способом. //Единая система программной документации. – М.: ИПК Издательство стандартов, 2001.</w:t>
-      </w:r>
-    </w:p>
-    <w:p>
-      <w:pPr>
-        <w:pStyle w:val="ListParagraph"/>
-        <w:numPr>
-          <w:ilvl w:val="0"/>
-          <w:numId w:val="19"/>
-        </w:numPr>
-      </w:pPr>
-      <w:r>
-        <w:t>ГОСТ</w:t>
-      </w:r>
-      <w:r>
-        <w:t xml:space="preserve"> </w:t>
-      </w:r>
-      <w:r>
-        <w:t>19.505-79</w:t>
-      </w:r>
-      <w:r>
-        <w:t xml:space="preserve"> </w:t>
-      </w:r>
-      <w:r>
-        <w:t>Руководство оператора</w:t>
-      </w:r>
-      <w:r>
-        <w:t>. Требования к содержанию и оформлению. //Единая система программной документации. – М.: ИПК Издательство стандартов, 2001.</w:t>
-      </w:r>
-    </w:p>
-    <w:p>
-      <w:pPr>
-        <w:pStyle w:val="ListParagraph"/>
-        <w:numPr>
-          <w:ilvl w:val="0"/>
-          <w:numId w:val="19"/>
-        </w:numPr>
-      </w:pPr>
-      <w:r>
-        <w:t>ГОСТ 19.603-78 Общие правила внесения изменений. //Единая система программной документации. – М.: ИПК Издательство стандартов, 2001.</w:t>
-      </w:r>
-    </w:p>
-    <w:p>
-      <w:pPr>
-        <w:pStyle w:val="ListParagraph"/>
-        <w:numPr>
-          <w:ilvl w:val="0"/>
-          <w:numId w:val="19"/>
-        </w:numPr>
-      </w:pPr>
-      <w:r>
-        <w:t>ГОСТ 19.604-78 Правила внесения изменений в программные документы, выполненные печатным способом. //Единая система программной документации. – М.: ИПК Издательство стандартов, 2001.</w:t>
-      </w:r>
-    </w:p>
-    <w:p>
-      <w:pPr>
-        <w:pStyle w:val="ListParagraph"/>
-        <w:numPr>
-          <w:ilvl w:val="0"/>
-          <w:numId w:val="19"/>
-        </w:numPr>
-      </w:pPr>
-      <w:r>
-        <w:t>ГОСТ Р 7.02-2006 Консервация документов на компакт-дисках. Общие требования. – М.: ИПК Издательство стандартов, 2006</w:t>
-      </w:r>
-    </w:p>
-    <w:p>
-      <w:pPr>
-        <w:pStyle w:val="ListParagraph"/>
-        <w:numPr>
-          <w:ilvl w:val="0"/>
-          <w:numId w:val="19"/>
-        </w:numPr>
-      </w:pPr>
-      <w:r>
-        <w:t xml:space="preserve">ГОСТ 18300-87 Спирт этиловый ректификованный технический. Технические условия. – </w:t>
-      </w:r>
-      <w:proofErr w:type="gramStart"/>
-      <w:r>
-        <w:t>М.:ИПК</w:t>
-      </w:r>
-      <w:proofErr w:type="gramEnd"/>
-      <w:r>
-        <w:t xml:space="preserve"> Издательство стандартов, 1997</w:t>
-      </w:r>
-    </w:p>
-    <w:p>
-      <w:pPr>
-        <w:pStyle w:val="ListParagraph"/>
-        <w:numPr>
-          <w:ilvl w:val="0"/>
-          <w:numId w:val="19"/>
-        </w:numPr>
-      </w:pPr>
-      <w:r>
-        <w:t>ГОСТ 9805-84. Спирт изопропиловый. Технические условия. – М.: ИПК Издательство стандартов, 1984.</w:t>
-      </w:r>
-    </w:p>
-    <w:p>
-      <w:pPr>
-        <w:pStyle w:val="ListParagraph"/>
-        <w:numPr>
-          <w:ilvl w:val="0"/>
-          <w:numId w:val="19"/>
-        </w:numPr>
-      </w:pPr>
-      <w:r>
-        <w:t>ГОСТ 19.602-78 Правила дублирования, учета и хранения программных документов, выполненных печатным способом. //Единая система программной документации. – М.: ИПК Издательство стандартов, 2001</w:t>
-      </w:r>
-    </w:p>
-    <w:p>
-      <w:pPr>
         <w:ind w:firstLine="0"/>
       </w:pPr>
+      <w:bookmarkStart w:id="21" w:name="_GoBack"/>
+      <w:bookmarkEnd w:id="21"/>
     </w:p>
     <w:sectPr>
       <w:headerReference w:type="default" r:id="rId16"/>
@@ -11522,7 +11374,7 @@
 </file>
 
 <file path=customXml/itemProps1.xml><?xml version="1.0" encoding="utf-8"?>
-<ds:datastoreItem xmlns:ds="http://schemas.openxmlformats.org/officeDocument/2006/customXml" ds:itemID="{06D0E78E-BD84-2C4B-84CB-5910CACE6866}">
+<ds:datastoreItem xmlns:ds="http://schemas.openxmlformats.org/officeDocument/2006/customXml" ds:itemID="{AAF56B81-5EF1-BB48-A0F4-C295043953C1}">
   <ds:schemaRefs>
     <ds:schemaRef ds:uri="http://schemas.openxmlformats.org/officeDocument/2006/bibliography"/>
   </ds:schemaRefs>

</xml_diff>